<commit_message>
Commit: Template - Update.
</commit_message>
<xml_diff>
--- a/Documents/CV_JavierPastorSerrano.docx
+++ b/Documents/CV_JavierPastorSerrano.docx
@@ -2,6 +2,8 @@
 <file path=word/document.xml><?xml version="1.0" encoding="utf-8"?>
 <w:document xmlns:wpc="http://schemas.microsoft.com/office/word/2010/wordprocessingCanvas" xmlns:mc="http://schemas.openxmlformats.org/markup-compatibility/2006" xmlns:o="urn:schemas-microsoft-com:office:office" xmlns:r="http://schemas.openxmlformats.org/officeDocument/2006/relationships" xmlns:m="http://schemas.openxmlformats.org/officeDocument/2006/math" xmlns:v="urn:schemas-microsoft-com:vml" xmlns:wp14="http://schemas.microsoft.com/office/word/2010/wordprocessingDrawing" xmlns:wp="http://schemas.openxmlformats.org/drawingml/2006/wordprocessingDrawing" xmlns:w10="urn:schemas-microsoft-com:office:word" xmlns:w="http://schemas.openxmlformats.org/wordprocessingml/2006/main" xmlns:w14="http://schemas.microsoft.com/office/word/2010/wordml" xmlns:wpg="http://schemas.microsoft.com/office/word/2010/wordprocessingGroup" xmlns:wpi="http://schemas.microsoft.com/office/word/2010/wordprocessingInk" xmlns:wne="http://schemas.microsoft.com/office/word/2006/wordml" xmlns:wps="http://schemas.microsoft.com/office/word/2010/wordprocessingShape" mc:Ignorable="w14 wp14">
   <w:body>
+    <w:bookmarkStart w:id="0" w:name="_GoBack"/>
+    <w:bookmarkEnd w:id="0"/>
     <w:p>
       <w:pPr>
         <w:sectPr>
@@ -14,8 +16,6 @@
           </w:cols>
         </w:sectPr>
       </w:pPr>
-      <w:bookmarkStart w:id="0" w:name="_GoBack"/>
-      <w:bookmarkEnd w:id="0"/>
       <w:r>
         <w:rPr>
           <w:noProof/>
@@ -8450,7 +8450,7 @@
 </file>
 
 <file path=customXml/itemProps1.xml><?xml version="1.0" encoding="utf-8"?>
-<ds:datastoreItem xmlns:ds="http://schemas.openxmlformats.org/officeDocument/2006/customXml" ds:itemID="{DD6373C9-A1BE-44BF-98C0-50A02C19527D}">
+<ds:datastoreItem xmlns:ds="http://schemas.openxmlformats.org/officeDocument/2006/customXml" ds:itemID="{A7792B72-750F-400B-8CCD-A4AA434432D8}">
   <ds:schemaRefs>
     <ds:schemaRef ds:uri="http://schemas.openxmlformats.org/officeDocument/2006/bibliography"/>
   </ds:schemaRefs>

</xml_diff>